<commit_message>
moving file format for fuller pending
</commit_message>
<xml_diff>
--- a/Fuller_Pending_Support.docx
+++ b/Fuller_Pending_Support.docx
@@ -1225,47 +1225,41 @@
                 <w:rFonts w:ascii="Arial" w:hAnsi="Arial"/>
               </w:rPr>
             </w:pPr>
-            <w:r>
-              <w:rPr>
-                <w:rFonts w:ascii="Arial" w:hAnsi="Arial"/>
-              </w:rPr>
-              <w:t>3</w:t>
+          </w:p>
+          <w:p>
+            <w:pPr>
+              <w:rPr>
+                <w:rFonts w:ascii="Arial" w:hAnsi="Arial"/>
+              </w:rPr>
+            </w:pPr>
+          </w:p>
+        </w:tc>
+        <w:tc>
+          <w:tcPr>
+            <w:tcW w:w="1301" w:type="dxa"/>
+          </w:tcPr>
+          <w:p>
+            <w:pPr>
+              <w:rPr>
+                <w:rFonts w:ascii="Arial" w:hAnsi="Arial"/>
+                <w:sz w:val="18"/>
+              </w:rPr>
+            </w:pPr>
+            <w:r>
+              <w:rPr>
+                <w:rFonts w:ascii="Arial" w:hAnsi="Arial"/>
+                <w:sz w:val="18"/>
+              </w:rPr>
+              <w:t xml:space="preserve">Cal: </w:t>
+            </w:r>
+            <w:r>
+              <w:rPr>
+                <w:rFonts w:ascii="Arial" w:hAnsi="Arial"/>
+              </w:rPr>
+              <w:t>0</w:t>
             </w:r>
             <w:bookmarkStart w:id="0" w:name="_GoBack"/>
             <w:bookmarkEnd w:id="0"/>
-          </w:p>
-          <w:p>
-            <w:pPr>
-              <w:rPr>
-                <w:rFonts w:ascii="Arial" w:hAnsi="Arial"/>
-              </w:rPr>
-            </w:pPr>
-          </w:p>
-        </w:tc>
-        <w:tc>
-          <w:tcPr>
-            <w:tcW w:w="1301" w:type="dxa"/>
-          </w:tcPr>
-          <w:p>
-            <w:pPr>
-              <w:rPr>
-                <w:rFonts w:ascii="Arial" w:hAnsi="Arial"/>
-                <w:sz w:val="18"/>
-              </w:rPr>
-            </w:pPr>
-            <w:r>
-              <w:rPr>
-                <w:rFonts w:ascii="Arial" w:hAnsi="Arial"/>
-                <w:sz w:val="18"/>
-              </w:rPr>
-              <w:t xml:space="preserve">Cal: </w:t>
-            </w:r>
-            <w:r>
-              <w:rPr>
-                <w:rFonts w:ascii="Arial" w:hAnsi="Arial"/>
-              </w:rPr>
-              <w:t>1</w:t>
-            </w:r>
           </w:p>
         </w:tc>
         <w:tc>
@@ -2210,12 +2204,6 @@
                 <w:rFonts w:ascii="Arial" w:hAnsi="Arial"/>
               </w:rPr>
             </w:pPr>
-            <w:r>
-              <w:rPr>
-                <w:rFonts w:ascii="Arial" w:hAnsi="Arial"/>
-              </w:rPr>
-              <w:t>2</w:t>
-            </w:r>
           </w:p>
           <w:p>
             <w:pPr>
@@ -2247,7 +2235,7 @@
               <w:rPr>
                 <w:rFonts w:ascii="Arial" w:hAnsi="Arial"/>
               </w:rPr>
-              <w:t>2</w:t>
+              <w:t>0</w:t>
             </w:r>
           </w:p>
         </w:tc>
@@ -2273,7 +2261,7 @@
               <w:rPr>
                 <w:rFonts w:ascii="Arial" w:hAnsi="Arial"/>
               </w:rPr>
-              <w:t>1</w:t>
+              <w:t>0</w:t>
             </w:r>
           </w:p>
         </w:tc>
@@ -2302,7 +2290,7 @@
               <w:rPr>
                 <w:rFonts w:ascii="Arial" w:hAnsi="Arial"/>
               </w:rPr>
-              <w:t>1</w:t>
+              <w:t>0</w:t>
             </w:r>
           </w:p>
         </w:tc>
@@ -3101,7 +3089,7 @@
           </w:tblCellMar>
         </w:tblPrEx>
         <w:trPr>
-          <w:trHeight w:hRule="exact" w:val="40"/>
+          <w:trHeight w:hRule="exact" w:val="100"/>
         </w:trPr>
         <w:tc>
           <w:tcPr>
@@ -3165,12 +3153,6 @@
                 <w:rFonts w:ascii="Arial" w:hAnsi="Arial"/>
               </w:rPr>
             </w:pPr>
-            <w:r>
-              <w:rPr>
-                <w:rFonts w:ascii="Arial" w:hAnsi="Arial"/>
-              </w:rPr>
-              <w:t>6</w:t>
-            </w:r>
           </w:p>
           <w:p>
             <w:pPr>
@@ -3198,12 +3180,6 @@
               </w:rPr>
               <w:t xml:space="preserve">Cal: </w:t>
             </w:r>
-            <w:r>
-              <w:rPr>
-                <w:rFonts w:ascii="Arial" w:hAnsi="Arial"/>
-              </w:rPr>
-              <w:t>2</w:t>
-            </w:r>
           </w:p>
         </w:tc>
         <w:tc>
@@ -3228,7 +3204,7 @@
               <w:rPr>
                 <w:rFonts w:ascii="Arial" w:hAnsi="Arial"/>
               </w:rPr>
-              <w:t>1</w:t>
+              <w:t>0</w:t>
             </w:r>
           </w:p>
         </w:tc>

</xml_diff>

<commit_message>
touches to proj summary and intro
</commit_message>
<xml_diff>
--- a/Fuller_Pending_Support.docx
+++ b/Fuller_Pending_Support.docx
@@ -20,12 +20,6 @@
         <w:gridCol w:w="2584"/>
       </w:tblGrid>
       <w:tr>
-        <w:tblPrEx>
-          <w:tblCellMar>
-            <w:top w:w="0" w:type="dxa"/>
-            <w:bottom w:w="0" w:type="dxa"/>
-          </w:tblCellMar>
-        </w:tblPrEx>
         <w:trPr>
           <w:trHeight w:hRule="exact" w:val="300"/>
         </w:trPr>
@@ -53,12 +47,6 @@
         </w:tc>
       </w:tr>
       <w:tr>
-        <w:tblPrEx>
-          <w:tblCellMar>
-            <w:top w:w="0" w:type="dxa"/>
-            <w:bottom w:w="0" w:type="dxa"/>
-          </w:tblCellMar>
-        </w:tblPrEx>
         <w:trPr>
           <w:trHeight w:hRule="exact" w:val="240"/>
         </w:trPr>
@@ -86,12 +74,6 @@
         </w:tc>
       </w:tr>
       <w:tr>
-        <w:tblPrEx>
-          <w:tblCellMar>
-            <w:top w:w="0" w:type="dxa"/>
-            <w:bottom w:w="0" w:type="dxa"/>
-          </w:tblCellMar>
-        </w:tblPrEx>
         <w:trPr>
           <w:trHeight w:hRule="exact" w:val="465"/>
         </w:trPr>
@@ -127,12 +109,6 @@
         </w:tc>
       </w:tr>
       <w:tr>
-        <w:tblPrEx>
-          <w:tblCellMar>
-            <w:top w:w="0" w:type="dxa"/>
-            <w:bottom w:w="0" w:type="dxa"/>
-          </w:tblCellMar>
-        </w:tblPrEx>
         <w:trPr>
           <w:trHeight w:hRule="exact" w:val="240"/>
         </w:trPr>
@@ -172,32 +148,12 @@
                 <w:rFonts w:ascii="Arial" w:hAnsi="Arial"/>
                 <w:sz w:val="16"/>
               </w:rPr>
-              <w:t>Other agencies (including NSF) to which this proposal has been/will be submi</w:t>
-            </w:r>
-            <w:r>
-              <w:rPr>
-                <w:rFonts w:ascii="Arial" w:hAnsi="Arial"/>
-                <w:sz w:val="16"/>
-              </w:rPr>
-              <w:t>t</w:t>
-            </w:r>
-            <w:r>
-              <w:rPr>
-                <w:rFonts w:ascii="Arial" w:hAnsi="Arial"/>
-                <w:sz w:val="16"/>
-              </w:rPr>
-              <w:t>ted.</w:t>
-            </w:r>
-          </w:p>
-        </w:tc>
-      </w:tr>
-      <w:tr>
-        <w:tblPrEx>
-          <w:tblCellMar>
-            <w:top w:w="0" w:type="dxa"/>
-            <w:bottom w:w="0" w:type="dxa"/>
-          </w:tblCellMar>
-        </w:tblPrEx>
+              <w:t>Other agencies (including NSF) to which this proposal has been/will be submitted.</w:t>
+            </w:r>
+          </w:p>
+        </w:tc>
+      </w:tr>
+      <w:tr>
         <w:trPr>
           <w:trHeight w:hRule="exact" w:val="240"/>
         </w:trPr>
@@ -316,12 +272,6 @@
         </w:tc>
       </w:tr>
       <w:tr>
-        <w:tblPrEx>
-          <w:tblCellMar>
-            <w:top w:w="0" w:type="dxa"/>
-            <w:bottom w:w="0" w:type="dxa"/>
-          </w:tblCellMar>
-        </w:tblPrEx>
         <w:trPr>
           <w:trHeight w:hRule="exact" w:val="40"/>
         </w:trPr>
@@ -344,12 +294,6 @@
         </w:tc>
       </w:tr>
       <w:tr>
-        <w:tblPrEx>
-          <w:tblCellMar>
-            <w:top w:w="0" w:type="dxa"/>
-            <w:bottom w:w="0" w:type="dxa"/>
-          </w:tblCellMar>
-        </w:tblPrEx>
         <w:tc>
           <w:tcPr>
             <w:tcW w:w="1440" w:type="dxa"/>
@@ -416,6 +360,12 @@
               <w:rPr>
                 <w:rFonts w:ascii="Arial" w:hAnsi="Arial"/>
               </w:rPr>
+              <w:fldChar w:fldCharType="separate"/>
+            </w:r>
+            <w:r>
+              <w:rPr>
+                <w:rFonts w:ascii="Arial" w:hAnsi="Arial"/>
+              </w:rPr>
               <w:fldChar w:fldCharType="end"/>
             </w:r>
             <w:r>
@@ -499,6 +449,12 @@
               <w:rPr>
                 <w:rFonts w:ascii="Arial" w:hAnsi="Arial"/>
               </w:rPr>
+              <w:fldChar w:fldCharType="separate"/>
+            </w:r>
+            <w:r>
+              <w:rPr>
+                <w:rFonts w:ascii="Arial" w:hAnsi="Arial"/>
+              </w:rPr>
               <w:fldChar w:fldCharType="end"/>
             </w:r>
             <w:r>
@@ -554,6 +510,12 @@
               <w:rPr>
                 <w:rFonts w:ascii="Arial" w:hAnsi="Arial"/>
               </w:rPr>
+              <w:fldChar w:fldCharType="separate"/>
+            </w:r>
+            <w:r>
+              <w:rPr>
+                <w:rFonts w:ascii="Arial" w:hAnsi="Arial"/>
+              </w:rPr>
               <w:fldChar w:fldCharType="end"/>
             </w:r>
             <w:r>
@@ -566,12 +528,6 @@
         </w:tc>
       </w:tr>
       <w:tr>
-        <w:tblPrEx>
-          <w:tblCellMar>
-            <w:top w:w="0" w:type="dxa"/>
-            <w:bottom w:w="0" w:type="dxa"/>
-          </w:tblCellMar>
-        </w:tblPrEx>
         <w:trPr>
           <w:trHeight w:hRule="exact" w:val="40"/>
         </w:trPr>
@@ -680,12 +636,6 @@
         </w:tc>
       </w:tr>
       <w:tr>
-        <w:tblPrEx>
-          <w:tblCellMar>
-            <w:top w:w="0" w:type="dxa"/>
-            <w:bottom w:w="0" w:type="dxa"/>
-          </w:tblCellMar>
-        </w:tblPrEx>
         <w:trPr>
           <w:trHeight w:hRule="exact" w:val="240"/>
         </w:trPr>
@@ -722,12 +672,6 @@
         </w:tc>
       </w:tr>
       <w:tr>
-        <w:tblPrEx>
-          <w:tblCellMar>
-            <w:top w:w="0" w:type="dxa"/>
-            <w:bottom w:w="0" w:type="dxa"/>
-          </w:tblCellMar>
-        </w:tblPrEx>
         <w:trPr>
           <w:trHeight w:hRule="exact" w:val="40"/>
         </w:trPr>
@@ -750,12 +694,6 @@
         </w:tc>
       </w:tr>
       <w:tr>
-        <w:tblPrEx>
-          <w:tblCellMar>
-            <w:top w:w="0" w:type="dxa"/>
-            <w:bottom w:w="0" w:type="dxa"/>
-          </w:tblCellMar>
-        </w:tblPrEx>
         <w:tc>
           <w:tcPr>
             <w:tcW w:w="10800" w:type="dxa"/>
@@ -781,12 +719,6 @@
         </w:tc>
       </w:tr>
       <w:tr>
-        <w:tblPrEx>
-          <w:tblCellMar>
-            <w:top w:w="0" w:type="dxa"/>
-            <w:bottom w:w="0" w:type="dxa"/>
-          </w:tblCellMar>
-        </w:tblPrEx>
         <w:trPr>
           <w:trHeight w:hRule="exact" w:val="100"/>
         </w:trPr>
@@ -809,12 +741,6 @@
         </w:tc>
       </w:tr>
       <w:tr>
-        <w:tblPrEx>
-          <w:tblCellMar>
-            <w:top w:w="0" w:type="dxa"/>
-            <w:bottom w:w="0" w:type="dxa"/>
-          </w:tblCellMar>
-        </w:tblPrEx>
         <w:tc>
           <w:tcPr>
             <w:tcW w:w="10800" w:type="dxa"/>
@@ -902,12 +828,6 @@
         </w:tc>
       </w:tr>
       <w:tr>
-        <w:tblPrEx>
-          <w:tblCellMar>
-            <w:top w:w="0" w:type="dxa"/>
-            <w:bottom w:w="0" w:type="dxa"/>
-          </w:tblCellMar>
-        </w:tblPrEx>
         <w:trPr>
           <w:trHeight w:hRule="exact" w:val="240"/>
         </w:trPr>
@@ -950,12 +870,6 @@
         </w:tc>
       </w:tr>
       <w:tr>
-        <w:tblPrEx>
-          <w:tblCellMar>
-            <w:top w:w="0" w:type="dxa"/>
-            <w:bottom w:w="0" w:type="dxa"/>
-          </w:tblCellMar>
-        </w:tblPrEx>
         <w:trPr>
           <w:trHeight w:hRule="exact" w:val="40"/>
         </w:trPr>
@@ -984,12 +898,6 @@
         </w:tc>
       </w:tr>
       <w:tr>
-        <w:tblPrEx>
-          <w:tblCellMar>
-            <w:top w:w="0" w:type="dxa"/>
-            <w:bottom w:w="0" w:type="dxa"/>
-          </w:tblCellMar>
-        </w:tblPrEx>
         <w:trPr>
           <w:trHeight w:hRule="exact" w:val="240"/>
         </w:trPr>
@@ -1072,12 +980,6 @@
         </w:tc>
       </w:tr>
       <w:tr>
-        <w:tblPrEx>
-          <w:tblCellMar>
-            <w:top w:w="0" w:type="dxa"/>
-            <w:bottom w:w="0" w:type="dxa"/>
-          </w:tblCellMar>
-        </w:tblPrEx>
         <w:trPr>
           <w:trHeight w:hRule="exact" w:val="40"/>
         </w:trPr>
@@ -1106,12 +1008,6 @@
         </w:tc>
       </w:tr>
       <w:tr>
-        <w:tblPrEx>
-          <w:tblCellMar>
-            <w:top w:w="0" w:type="dxa"/>
-            <w:bottom w:w="0" w:type="dxa"/>
-          </w:tblCellMar>
-        </w:tblPrEx>
         <w:trPr>
           <w:trHeight w:hRule="exact" w:val="240"/>
         </w:trPr>
@@ -1154,12 +1050,6 @@
         </w:tc>
       </w:tr>
       <w:tr>
-        <w:tblPrEx>
-          <w:tblCellMar>
-            <w:top w:w="0" w:type="dxa"/>
-            <w:bottom w:w="0" w:type="dxa"/>
-          </w:tblCellMar>
-        </w:tblPrEx>
         <w:trPr>
           <w:trHeight w:hRule="exact" w:val="100"/>
         </w:trPr>
@@ -1182,12 +1072,6 @@
         </w:tc>
       </w:tr>
       <w:tr>
-        <w:tblPrEx>
-          <w:tblCellMar>
-            <w:top w:w="0" w:type="dxa"/>
-            <w:bottom w:w="0" w:type="dxa"/>
-          </w:tblCellMar>
-        </w:tblPrEx>
         <w:trPr>
           <w:trHeight w:hRule="exact" w:val="240"/>
         </w:trPr>
@@ -1258,8 +1142,6 @@
               </w:rPr>
               <w:t>0</w:t>
             </w:r>
-            <w:bookmarkStart w:id="0" w:name="_GoBack"/>
-            <w:bookmarkEnd w:id="0"/>
           </w:p>
         </w:tc>
         <w:tc>
@@ -1319,12 +1201,6 @@
         </w:tc>
       </w:tr>
       <w:tr>
-        <w:tblPrEx>
-          <w:tblCellMar>
-            <w:top w:w="0" w:type="dxa"/>
-            <w:bottom w:w="0" w:type="dxa"/>
-          </w:tblCellMar>
-        </w:tblPrEx>
         <w:trPr>
           <w:trHeight w:hRule="exact" w:val="100"/>
         </w:trPr>
@@ -1347,12 +1223,6 @@
         </w:tc>
       </w:tr>
       <w:tr>
-        <w:tblPrEx>
-          <w:tblCellMar>
-            <w:top w:w="0" w:type="dxa"/>
-            <w:bottom w:w="0" w:type="dxa"/>
-          </w:tblCellMar>
-        </w:tblPrEx>
         <w:tc>
           <w:tcPr>
             <w:tcW w:w="1440" w:type="dxa"/>
@@ -1447,6 +1317,12 @@
               <w:rPr>
                 <w:rFonts w:ascii="Arial" w:hAnsi="Arial"/>
               </w:rPr>
+              <w:fldChar w:fldCharType="separate"/>
+            </w:r>
+            <w:r>
+              <w:rPr>
+                <w:rFonts w:ascii="Arial" w:hAnsi="Arial"/>
+              </w:rPr>
               <w:fldChar w:fldCharType="end"/>
             </w:r>
             <w:r>
@@ -1502,6 +1378,12 @@
               <w:rPr>
                 <w:rFonts w:ascii="Arial" w:hAnsi="Arial"/>
               </w:rPr>
+              <w:fldChar w:fldCharType="separate"/>
+            </w:r>
+            <w:r>
+              <w:rPr>
+                <w:rFonts w:ascii="Arial" w:hAnsi="Arial"/>
+              </w:rPr>
               <w:fldChar w:fldCharType="end"/>
             </w:r>
             <w:r>
@@ -1557,6 +1439,12 @@
               <w:rPr>
                 <w:rFonts w:ascii="Arial" w:hAnsi="Arial"/>
               </w:rPr>
+              <w:fldChar w:fldCharType="separate"/>
+            </w:r>
+            <w:r>
+              <w:rPr>
+                <w:rFonts w:ascii="Arial" w:hAnsi="Arial"/>
+              </w:rPr>
               <w:fldChar w:fldCharType="end"/>
             </w:r>
             <w:r>
@@ -1569,12 +1457,6 @@
         </w:tc>
       </w:tr>
       <w:tr>
-        <w:tblPrEx>
-          <w:tblCellMar>
-            <w:top w:w="0" w:type="dxa"/>
-            <w:bottom w:w="0" w:type="dxa"/>
-          </w:tblCellMar>
-        </w:tblPrEx>
         <w:trPr>
           <w:trHeight w:hRule="exact" w:val="40"/>
         </w:trPr>
@@ -1683,12 +1565,6 @@
         </w:tc>
       </w:tr>
       <w:tr>
-        <w:tblPrEx>
-          <w:tblCellMar>
-            <w:top w:w="0" w:type="dxa"/>
-            <w:bottom w:w="0" w:type="dxa"/>
-          </w:tblCellMar>
-        </w:tblPrEx>
         <w:trPr>
           <w:trHeight w:hRule="exact" w:val="240"/>
         </w:trPr>
@@ -1725,12 +1601,6 @@
         </w:tc>
       </w:tr>
       <w:tr>
-        <w:tblPrEx>
-          <w:tblCellMar>
-            <w:top w:w="0" w:type="dxa"/>
-            <w:bottom w:w="0" w:type="dxa"/>
-          </w:tblCellMar>
-        </w:tblPrEx>
         <w:trPr>
           <w:trHeight w:hRule="exact" w:val="40"/>
         </w:trPr>
@@ -1753,12 +1623,6 @@
         </w:tc>
       </w:tr>
       <w:tr>
-        <w:tblPrEx>
-          <w:tblCellMar>
-            <w:top w:w="0" w:type="dxa"/>
-            <w:bottom w:w="0" w:type="dxa"/>
-          </w:tblCellMar>
-        </w:tblPrEx>
         <w:tc>
           <w:tcPr>
             <w:tcW w:w="10800" w:type="dxa"/>
@@ -1784,12 +1648,6 @@
         </w:tc>
       </w:tr>
       <w:tr>
-        <w:tblPrEx>
-          <w:tblCellMar>
-            <w:top w:w="0" w:type="dxa"/>
-            <w:bottom w:w="0" w:type="dxa"/>
-          </w:tblCellMar>
-        </w:tblPrEx>
         <w:trPr>
           <w:trHeight w:hRule="exact" w:val="40"/>
         </w:trPr>
@@ -1812,12 +1670,6 @@
         </w:tc>
       </w:tr>
       <w:tr>
-        <w:tblPrEx>
-          <w:tblCellMar>
-            <w:top w:w="0" w:type="dxa"/>
-            <w:bottom w:w="0" w:type="dxa"/>
-          </w:tblCellMar>
-        </w:tblPrEx>
         <w:tc>
           <w:tcPr>
             <w:tcW w:w="10800" w:type="dxa"/>
@@ -1905,12 +1757,6 @@
         </w:tc>
       </w:tr>
       <w:tr>
-        <w:tblPrEx>
-          <w:tblCellMar>
-            <w:top w:w="0" w:type="dxa"/>
-            <w:bottom w:w="0" w:type="dxa"/>
-          </w:tblCellMar>
-        </w:tblPrEx>
         <w:trPr>
           <w:trHeight w:hRule="exact" w:val="240"/>
         </w:trPr>
@@ -1953,12 +1799,6 @@
         </w:tc>
       </w:tr>
       <w:tr>
-        <w:tblPrEx>
-          <w:tblCellMar>
-            <w:top w:w="0" w:type="dxa"/>
-            <w:bottom w:w="0" w:type="dxa"/>
-          </w:tblCellMar>
-        </w:tblPrEx>
         <w:trPr>
           <w:trHeight w:hRule="exact" w:val="40"/>
         </w:trPr>
@@ -1981,12 +1821,6 @@
         </w:tc>
       </w:tr>
       <w:tr>
-        <w:tblPrEx>
-          <w:tblCellMar>
-            <w:top w:w="0" w:type="dxa"/>
-            <w:bottom w:w="0" w:type="dxa"/>
-          </w:tblCellMar>
-        </w:tblPrEx>
         <w:trPr>
           <w:trHeight w:hRule="exact" w:val="240"/>
         </w:trPr>
@@ -2057,12 +1891,6 @@
         </w:tc>
       </w:tr>
       <w:tr>
-        <w:tblPrEx>
-          <w:tblCellMar>
-            <w:top w:w="0" w:type="dxa"/>
-            <w:bottom w:w="0" w:type="dxa"/>
-          </w:tblCellMar>
-        </w:tblPrEx>
         <w:trPr>
           <w:trHeight w:hRule="exact" w:val="40"/>
         </w:trPr>
@@ -2085,12 +1913,6 @@
         </w:tc>
       </w:tr>
       <w:tr>
-        <w:tblPrEx>
-          <w:tblCellMar>
-            <w:top w:w="0" w:type="dxa"/>
-            <w:bottom w:w="0" w:type="dxa"/>
-          </w:tblCellMar>
-        </w:tblPrEx>
         <w:trPr>
           <w:trHeight w:hRule="exact" w:val="240"/>
         </w:trPr>
@@ -2133,12 +1955,6 @@
         </w:tc>
       </w:tr>
       <w:tr>
-        <w:tblPrEx>
-          <w:tblCellMar>
-            <w:top w:w="0" w:type="dxa"/>
-            <w:bottom w:w="0" w:type="dxa"/>
-          </w:tblCellMar>
-        </w:tblPrEx>
         <w:trPr>
           <w:trHeight w:hRule="exact" w:val="40"/>
         </w:trPr>
@@ -2161,12 +1977,6 @@
         </w:tc>
       </w:tr>
       <w:tr>
-        <w:tblPrEx>
-          <w:tblCellMar>
-            <w:top w:w="0" w:type="dxa"/>
-            <w:bottom w:w="0" w:type="dxa"/>
-          </w:tblCellMar>
-        </w:tblPrEx>
         <w:trPr>
           <w:trHeight w:hRule="exact" w:val="240"/>
         </w:trPr>
@@ -2296,12 +2106,6 @@
         </w:tc>
       </w:tr>
       <w:tr>
-        <w:tblPrEx>
-          <w:tblCellMar>
-            <w:top w:w="0" w:type="dxa"/>
-            <w:bottom w:w="0" w:type="dxa"/>
-          </w:tblCellMar>
-        </w:tblPrEx>
         <w:tc>
           <w:tcPr>
             <w:tcW w:w="1440" w:type="dxa"/>
@@ -2368,6 +2172,12 @@
               <w:rPr>
                 <w:rFonts w:ascii="Arial" w:hAnsi="Arial"/>
               </w:rPr>
+              <w:fldChar w:fldCharType="separate"/>
+            </w:r>
+            <w:r>
+              <w:rPr>
+                <w:rFonts w:ascii="Arial" w:hAnsi="Arial"/>
+              </w:rPr>
               <w:fldChar w:fldCharType="end"/>
             </w:r>
             <w:r>
@@ -2451,6 +2261,12 @@
               <w:rPr>
                 <w:rFonts w:ascii="Arial" w:hAnsi="Arial"/>
               </w:rPr>
+              <w:fldChar w:fldCharType="separate"/>
+            </w:r>
+            <w:r>
+              <w:rPr>
+                <w:rFonts w:ascii="Arial" w:hAnsi="Arial"/>
+              </w:rPr>
               <w:fldChar w:fldCharType="end"/>
             </w:r>
             <w:r>
@@ -2506,6 +2322,12 @@
               <w:rPr>
                 <w:rFonts w:ascii="Arial" w:hAnsi="Arial"/>
               </w:rPr>
+              <w:fldChar w:fldCharType="separate"/>
+            </w:r>
+            <w:r>
+              <w:rPr>
+                <w:rFonts w:ascii="Arial" w:hAnsi="Arial"/>
+              </w:rPr>
               <w:fldChar w:fldCharType="end"/>
             </w:r>
             <w:r>
@@ -2518,12 +2340,6 @@
         </w:tc>
       </w:tr>
       <w:tr>
-        <w:tblPrEx>
-          <w:tblCellMar>
-            <w:top w:w="0" w:type="dxa"/>
-            <w:bottom w:w="0" w:type="dxa"/>
-          </w:tblCellMar>
-        </w:tblPrEx>
         <w:trPr>
           <w:trHeight w:hRule="exact" w:val="40"/>
         </w:trPr>
@@ -2632,12 +2448,6 @@
         </w:tc>
       </w:tr>
       <w:tr>
-        <w:tblPrEx>
-          <w:tblCellMar>
-            <w:top w:w="0" w:type="dxa"/>
-            <w:bottom w:w="0" w:type="dxa"/>
-          </w:tblCellMar>
-        </w:tblPrEx>
         <w:trPr>
           <w:trHeight w:hRule="exact" w:val="240"/>
         </w:trPr>
@@ -2674,12 +2484,6 @@
         </w:tc>
       </w:tr>
       <w:tr>
-        <w:tblPrEx>
-          <w:tblCellMar>
-            <w:top w:w="0" w:type="dxa"/>
-            <w:bottom w:w="0" w:type="dxa"/>
-          </w:tblCellMar>
-        </w:tblPrEx>
         <w:trPr>
           <w:trHeight w:hRule="exact" w:val="40"/>
         </w:trPr>
@@ -2702,12 +2506,6 @@
         </w:tc>
       </w:tr>
       <w:tr>
-        <w:tblPrEx>
-          <w:tblCellMar>
-            <w:top w:w="0" w:type="dxa"/>
-            <w:bottom w:w="0" w:type="dxa"/>
-          </w:tblCellMar>
-        </w:tblPrEx>
         <w:tc>
           <w:tcPr>
             <w:tcW w:w="10800" w:type="dxa"/>
@@ -2733,12 +2531,6 @@
         </w:tc>
       </w:tr>
       <w:tr>
-        <w:tblPrEx>
-          <w:tblCellMar>
-            <w:top w:w="0" w:type="dxa"/>
-            <w:bottom w:w="0" w:type="dxa"/>
-          </w:tblCellMar>
-        </w:tblPrEx>
         <w:trPr>
           <w:trHeight w:hRule="exact" w:val="40"/>
         </w:trPr>
@@ -2761,12 +2553,6 @@
         </w:tc>
       </w:tr>
       <w:tr>
-        <w:tblPrEx>
-          <w:tblCellMar>
-            <w:top w:w="0" w:type="dxa"/>
-            <w:bottom w:w="0" w:type="dxa"/>
-          </w:tblCellMar>
-        </w:tblPrEx>
         <w:tc>
           <w:tcPr>
             <w:tcW w:w="10800" w:type="dxa"/>
@@ -2854,12 +2640,6 @@
         </w:tc>
       </w:tr>
       <w:tr>
-        <w:tblPrEx>
-          <w:tblCellMar>
-            <w:top w:w="0" w:type="dxa"/>
-            <w:bottom w:w="0" w:type="dxa"/>
-          </w:tblCellMar>
-        </w:tblPrEx>
         <w:trPr>
           <w:trHeight w:hRule="exact" w:val="240"/>
         </w:trPr>
@@ -2902,12 +2682,6 @@
         </w:tc>
       </w:tr>
       <w:tr>
-        <w:tblPrEx>
-          <w:tblCellMar>
-            <w:top w:w="0" w:type="dxa"/>
-            <w:bottom w:w="0" w:type="dxa"/>
-          </w:tblCellMar>
-        </w:tblPrEx>
         <w:trPr>
           <w:trHeight w:hRule="exact" w:val="40"/>
         </w:trPr>
@@ -2930,12 +2704,6 @@
         </w:tc>
       </w:tr>
       <w:tr>
-        <w:tblPrEx>
-          <w:tblCellMar>
-            <w:top w:w="0" w:type="dxa"/>
-            <w:bottom w:w="0" w:type="dxa"/>
-          </w:tblCellMar>
-        </w:tblPrEx>
         <w:trPr>
           <w:trHeight w:hRule="exact" w:val="240"/>
         </w:trPr>
@@ -2964,7 +2732,15 @@
               <w:rPr>
                 <w:rFonts w:ascii="Arial" w:hAnsi="Arial"/>
               </w:rPr>
-              <w:t>480K</w:t>
+              <w:t>240</w:t>
+            </w:r>
+            <w:bookmarkStart w:id="0" w:name="_GoBack"/>
+            <w:bookmarkEnd w:id="0"/>
+            <w:r>
+              <w:rPr>
+                <w:rFonts w:ascii="Arial" w:hAnsi="Arial"/>
+              </w:rPr>
+              <w:t>K</w:t>
             </w:r>
           </w:p>
           <w:p>
@@ -3006,12 +2782,6 @@
         </w:tc>
       </w:tr>
       <w:tr>
-        <w:tblPrEx>
-          <w:tblCellMar>
-            <w:top w:w="0" w:type="dxa"/>
-            <w:bottom w:w="0" w:type="dxa"/>
-          </w:tblCellMar>
-        </w:tblPrEx>
         <w:trPr>
           <w:trHeight w:hRule="exact" w:val="40"/>
         </w:trPr>
@@ -3034,12 +2804,6 @@
         </w:tc>
       </w:tr>
       <w:tr>
-        <w:tblPrEx>
-          <w:tblCellMar>
-            <w:top w:w="0" w:type="dxa"/>
-            <w:bottom w:w="0" w:type="dxa"/>
-          </w:tblCellMar>
-        </w:tblPrEx>
         <w:trPr>
           <w:trHeight w:hRule="exact" w:val="240"/>
         </w:trPr>
@@ -3082,12 +2846,6 @@
         </w:tc>
       </w:tr>
       <w:tr>
-        <w:tblPrEx>
-          <w:tblCellMar>
-            <w:top w:w="0" w:type="dxa"/>
-            <w:bottom w:w="0" w:type="dxa"/>
-          </w:tblCellMar>
-        </w:tblPrEx>
         <w:trPr>
           <w:trHeight w:hRule="exact" w:val="100"/>
         </w:trPr>
@@ -3110,12 +2868,6 @@
         </w:tc>
       </w:tr>
       <w:tr>
-        <w:tblPrEx>
-          <w:tblCellMar>
-            <w:top w:w="0" w:type="dxa"/>
-            <w:bottom w:w="0" w:type="dxa"/>
-          </w:tblCellMar>
-        </w:tblPrEx>
         <w:trPr>
           <w:trHeight w:hRule="exact" w:val="240"/>
         </w:trPr>
@@ -3240,12 +2992,6 @@
         </w:tc>
       </w:tr>
       <w:tr>
-        <w:tblPrEx>
-          <w:tblCellMar>
-            <w:top w:w="0" w:type="dxa"/>
-            <w:bottom w:w="0" w:type="dxa"/>
-          </w:tblCellMar>
-        </w:tblPrEx>
         <w:tc>
           <w:tcPr>
             <w:tcW w:w="1440" w:type="dxa"/>
@@ -3312,6 +3058,12 @@
               <w:rPr>
                 <w:rFonts w:ascii="Arial" w:hAnsi="Arial"/>
               </w:rPr>
+              <w:fldChar w:fldCharType="separate"/>
+            </w:r>
+            <w:r>
+              <w:rPr>
+                <w:rFonts w:ascii="Arial" w:hAnsi="Arial"/>
+              </w:rPr>
               <w:fldChar w:fldCharType="end"/>
             </w:r>
             <w:r>
@@ -3367,6 +3119,12 @@
               <w:rPr>
                 <w:rFonts w:ascii="Arial" w:hAnsi="Arial"/>
               </w:rPr>
+              <w:fldChar w:fldCharType="separate"/>
+            </w:r>
+            <w:r>
+              <w:rPr>
+                <w:rFonts w:ascii="Arial" w:hAnsi="Arial"/>
+              </w:rPr>
               <w:fldChar w:fldCharType="end"/>
             </w:r>
             <w:r>
@@ -3422,6 +3180,12 @@
               <w:rPr>
                 <w:rFonts w:ascii="Arial" w:hAnsi="Arial"/>
               </w:rPr>
+              <w:fldChar w:fldCharType="separate"/>
+            </w:r>
+            <w:r>
+              <w:rPr>
+                <w:rFonts w:ascii="Arial" w:hAnsi="Arial"/>
+              </w:rPr>
               <w:fldChar w:fldCharType="end"/>
             </w:r>
             <w:r>
@@ -3477,6 +3241,12 @@
               <w:rPr>
                 <w:rFonts w:ascii="Arial" w:hAnsi="Arial"/>
               </w:rPr>
+              <w:fldChar w:fldCharType="separate"/>
+            </w:r>
+            <w:r>
+              <w:rPr>
+                <w:rFonts w:ascii="Arial" w:hAnsi="Arial"/>
+              </w:rPr>
               <w:fldChar w:fldCharType="end"/>
             </w:r>
             <w:r>
@@ -3489,12 +3259,6 @@
         </w:tc>
       </w:tr>
       <w:tr>
-        <w:tblPrEx>
-          <w:tblCellMar>
-            <w:top w:w="0" w:type="dxa"/>
-            <w:bottom w:w="0" w:type="dxa"/>
-          </w:tblCellMar>
-        </w:tblPrEx>
         <w:trPr>
           <w:trHeight w:hRule="exact" w:val="40"/>
         </w:trPr>
@@ -3603,12 +3367,6 @@
         </w:tc>
       </w:tr>
       <w:tr>
-        <w:tblPrEx>
-          <w:tblCellMar>
-            <w:top w:w="0" w:type="dxa"/>
-            <w:bottom w:w="0" w:type="dxa"/>
-          </w:tblCellMar>
-        </w:tblPrEx>
         <w:trPr>
           <w:trHeight w:hRule="exact" w:val="240"/>
         </w:trPr>
@@ -3645,12 +3403,6 @@
         </w:tc>
       </w:tr>
       <w:tr>
-        <w:tblPrEx>
-          <w:tblCellMar>
-            <w:top w:w="0" w:type="dxa"/>
-            <w:bottom w:w="0" w:type="dxa"/>
-          </w:tblCellMar>
-        </w:tblPrEx>
         <w:trPr>
           <w:trHeight w:hRule="exact" w:val="40"/>
         </w:trPr>
@@ -3673,12 +3425,6 @@
         </w:tc>
       </w:tr>
       <w:tr>
-        <w:tblPrEx>
-          <w:tblCellMar>
-            <w:top w:w="0" w:type="dxa"/>
-            <w:bottom w:w="0" w:type="dxa"/>
-          </w:tblCellMar>
-        </w:tblPrEx>
         <w:tc>
           <w:tcPr>
             <w:tcW w:w="10800" w:type="dxa"/>
@@ -3766,12 +3512,6 @@
         </w:tc>
       </w:tr>
       <w:tr>
-        <w:tblPrEx>
-          <w:tblCellMar>
-            <w:top w:w="0" w:type="dxa"/>
-            <w:bottom w:w="0" w:type="dxa"/>
-          </w:tblCellMar>
-        </w:tblPrEx>
         <w:trPr>
           <w:trHeight w:hRule="exact" w:val="40"/>
         </w:trPr>
@@ -3794,12 +3534,6 @@
         </w:tc>
       </w:tr>
       <w:tr>
-        <w:tblPrEx>
-          <w:tblCellMar>
-            <w:top w:w="0" w:type="dxa"/>
-            <w:bottom w:w="0" w:type="dxa"/>
-          </w:tblCellMar>
-        </w:tblPrEx>
         <w:tc>
           <w:tcPr>
             <w:tcW w:w="10800" w:type="dxa"/>
@@ -3887,12 +3621,6 @@
         </w:tc>
       </w:tr>
       <w:tr>
-        <w:tblPrEx>
-          <w:tblCellMar>
-            <w:top w:w="0" w:type="dxa"/>
-            <w:bottom w:w="0" w:type="dxa"/>
-          </w:tblCellMar>
-        </w:tblPrEx>
         <w:trPr>
           <w:trHeight w:hRule="exact" w:val="240"/>
         </w:trPr>
@@ -3997,12 +3725,6 @@
         </w:tc>
       </w:tr>
       <w:tr>
-        <w:tblPrEx>
-          <w:tblCellMar>
-            <w:top w:w="0" w:type="dxa"/>
-            <w:bottom w:w="0" w:type="dxa"/>
-          </w:tblCellMar>
-        </w:tblPrEx>
         <w:trPr>
           <w:trHeight w:hRule="exact" w:val="40"/>
         </w:trPr>
@@ -4025,12 +3747,6 @@
         </w:tc>
       </w:tr>
       <w:tr>
-        <w:tblPrEx>
-          <w:tblCellMar>
-            <w:top w:w="0" w:type="dxa"/>
-            <w:bottom w:w="0" w:type="dxa"/>
-          </w:tblCellMar>
-        </w:tblPrEx>
         <w:trPr>
           <w:trHeight w:hRule="exact" w:val="240"/>
         </w:trPr>
@@ -4225,12 +3941,6 @@
         </w:tc>
       </w:tr>
       <w:tr>
-        <w:tblPrEx>
-          <w:tblCellMar>
-            <w:top w:w="0" w:type="dxa"/>
-            <w:bottom w:w="0" w:type="dxa"/>
-          </w:tblCellMar>
-        </w:tblPrEx>
         <w:trPr>
           <w:trHeight w:hRule="exact" w:val="40"/>
         </w:trPr>
@@ -4253,12 +3963,6 @@
         </w:tc>
       </w:tr>
       <w:tr>
-        <w:tblPrEx>
-          <w:tblCellMar>
-            <w:top w:w="0" w:type="dxa"/>
-            <w:bottom w:w="0" w:type="dxa"/>
-          </w:tblCellMar>
-        </w:tblPrEx>
         <w:trPr>
           <w:trHeight w:hRule="exact" w:val="240"/>
         </w:trPr>
@@ -4363,12 +4067,6 @@
         </w:tc>
       </w:tr>
       <w:tr>
-        <w:tblPrEx>
-          <w:tblCellMar>
-            <w:top w:w="0" w:type="dxa"/>
-            <w:bottom w:w="0" w:type="dxa"/>
-          </w:tblCellMar>
-        </w:tblPrEx>
         <w:trPr>
           <w:trHeight w:hRule="exact" w:val="40"/>
         </w:trPr>
@@ -4391,12 +4089,6 @@
         </w:tc>
       </w:tr>
       <w:tr>
-        <w:tblPrEx>
-          <w:tblCellMar>
-            <w:top w:w="0" w:type="dxa"/>
-            <w:bottom w:w="0" w:type="dxa"/>
-          </w:tblCellMar>
-        </w:tblPrEx>
         <w:trPr>
           <w:trHeight w:hRule="exact" w:val="240"/>
         </w:trPr>
@@ -4768,12 +4460,6 @@
         </w:tc>
       </w:tr>
       <w:tr>
-        <w:tblPrEx>
-          <w:tblCellMar>
-            <w:top w:w="0" w:type="dxa"/>
-            <w:bottom w:w="0" w:type="dxa"/>
-          </w:tblCellMar>
-        </w:tblPrEx>
         <w:tc>
           <w:tcPr>
             <w:tcW w:w="1440" w:type="dxa"/>
@@ -4840,6 +4526,12 @@
               <w:rPr>
                 <w:rFonts w:ascii="Arial" w:hAnsi="Arial"/>
               </w:rPr>
+              <w:fldChar w:fldCharType="separate"/>
+            </w:r>
+            <w:r>
+              <w:rPr>
+                <w:rFonts w:ascii="Arial" w:hAnsi="Arial"/>
+              </w:rPr>
               <w:fldChar w:fldCharType="end"/>
             </w:r>
             <w:r>
@@ -4895,6 +4587,12 @@
               <w:rPr>
                 <w:rFonts w:ascii="Arial" w:hAnsi="Arial"/>
               </w:rPr>
+              <w:fldChar w:fldCharType="separate"/>
+            </w:r>
+            <w:r>
+              <w:rPr>
+                <w:rFonts w:ascii="Arial" w:hAnsi="Arial"/>
+              </w:rPr>
               <w:fldChar w:fldCharType="end"/>
             </w:r>
             <w:r>
@@ -4950,6 +4648,12 @@
               <w:rPr>
                 <w:rFonts w:ascii="Arial" w:hAnsi="Arial"/>
               </w:rPr>
+              <w:fldChar w:fldCharType="separate"/>
+            </w:r>
+            <w:r>
+              <w:rPr>
+                <w:rFonts w:ascii="Arial" w:hAnsi="Arial"/>
+              </w:rPr>
               <w:fldChar w:fldCharType="end"/>
             </w:r>
             <w:r>
@@ -5005,6 +4709,12 @@
               <w:rPr>
                 <w:rFonts w:ascii="Arial" w:hAnsi="Arial"/>
               </w:rPr>
+              <w:fldChar w:fldCharType="separate"/>
+            </w:r>
+            <w:r>
+              <w:rPr>
+                <w:rFonts w:ascii="Arial" w:hAnsi="Arial"/>
+              </w:rPr>
               <w:fldChar w:fldCharType="end"/>
             </w:r>
             <w:r>
@@ -5017,12 +4727,6 @@
         </w:tc>
       </w:tr>
       <w:tr>
-        <w:tblPrEx>
-          <w:tblCellMar>
-            <w:top w:w="0" w:type="dxa"/>
-            <w:bottom w:w="0" w:type="dxa"/>
-          </w:tblCellMar>
-        </w:tblPrEx>
         <w:trPr>
           <w:trHeight w:hRule="exact" w:val="40"/>
         </w:trPr>
@@ -5131,12 +4835,6 @@
         </w:tc>
       </w:tr>
       <w:tr>
-        <w:tblPrEx>
-          <w:tblCellMar>
-            <w:top w:w="0" w:type="dxa"/>
-            <w:bottom w:w="0" w:type="dxa"/>
-          </w:tblCellMar>
-        </w:tblPrEx>
         <w:trPr>
           <w:trHeight w:hRule="exact" w:val="240"/>
         </w:trPr>
@@ -5173,12 +4871,6 @@
         </w:tc>
       </w:tr>
       <w:tr>
-        <w:tblPrEx>
-          <w:tblCellMar>
-            <w:top w:w="0" w:type="dxa"/>
-            <w:bottom w:w="0" w:type="dxa"/>
-          </w:tblCellMar>
-        </w:tblPrEx>
         <w:trPr>
           <w:trHeight w:hRule="exact" w:val="40"/>
         </w:trPr>
@@ -5201,12 +4893,6 @@
         </w:tc>
       </w:tr>
       <w:tr>
-        <w:tblPrEx>
-          <w:tblCellMar>
-            <w:top w:w="0" w:type="dxa"/>
-            <w:bottom w:w="0" w:type="dxa"/>
-          </w:tblCellMar>
-        </w:tblPrEx>
         <w:tc>
           <w:tcPr>
             <w:tcW w:w="10800" w:type="dxa"/>
@@ -5294,12 +4980,6 @@
         </w:tc>
       </w:tr>
       <w:tr>
-        <w:tblPrEx>
-          <w:tblCellMar>
-            <w:top w:w="0" w:type="dxa"/>
-            <w:bottom w:w="0" w:type="dxa"/>
-          </w:tblCellMar>
-        </w:tblPrEx>
         <w:trPr>
           <w:trHeight w:hRule="exact" w:val="40"/>
         </w:trPr>
@@ -5322,12 +5002,6 @@
         </w:tc>
       </w:tr>
       <w:tr>
-        <w:tblPrEx>
-          <w:tblCellMar>
-            <w:top w:w="0" w:type="dxa"/>
-            <w:bottom w:w="0" w:type="dxa"/>
-          </w:tblCellMar>
-        </w:tblPrEx>
         <w:tc>
           <w:tcPr>
             <w:tcW w:w="10800" w:type="dxa"/>
@@ -5415,12 +5089,6 @@
         </w:tc>
       </w:tr>
       <w:tr>
-        <w:tblPrEx>
-          <w:tblCellMar>
-            <w:top w:w="0" w:type="dxa"/>
-            <w:bottom w:w="0" w:type="dxa"/>
-          </w:tblCellMar>
-        </w:tblPrEx>
         <w:trPr>
           <w:trHeight w:hRule="exact" w:val="240"/>
         </w:trPr>
@@ -5525,12 +5193,6 @@
         </w:tc>
       </w:tr>
       <w:tr>
-        <w:tblPrEx>
-          <w:tblCellMar>
-            <w:top w:w="0" w:type="dxa"/>
-            <w:bottom w:w="0" w:type="dxa"/>
-          </w:tblCellMar>
-        </w:tblPrEx>
         <w:trPr>
           <w:trHeight w:hRule="exact" w:val="40"/>
         </w:trPr>
@@ -5553,12 +5215,6 @@
         </w:tc>
       </w:tr>
       <w:tr>
-        <w:tblPrEx>
-          <w:tblCellMar>
-            <w:top w:w="0" w:type="dxa"/>
-            <w:bottom w:w="0" w:type="dxa"/>
-          </w:tblCellMar>
-        </w:tblPrEx>
         <w:trPr>
           <w:trHeight w:hRule="exact" w:val="240"/>
         </w:trPr>
@@ -5753,12 +5409,6 @@
         </w:tc>
       </w:tr>
       <w:tr>
-        <w:tblPrEx>
-          <w:tblCellMar>
-            <w:top w:w="0" w:type="dxa"/>
-            <w:bottom w:w="0" w:type="dxa"/>
-          </w:tblCellMar>
-        </w:tblPrEx>
         <w:trPr>
           <w:trHeight w:hRule="exact" w:val="40"/>
         </w:trPr>
@@ -5781,12 +5431,6 @@
         </w:tc>
       </w:tr>
       <w:tr>
-        <w:tblPrEx>
-          <w:tblCellMar>
-            <w:top w:w="0" w:type="dxa"/>
-            <w:bottom w:w="0" w:type="dxa"/>
-          </w:tblCellMar>
-        </w:tblPrEx>
         <w:trPr>
           <w:trHeight w:hRule="exact" w:val="240"/>
         </w:trPr>
@@ -5891,12 +5535,6 @@
         </w:tc>
       </w:tr>
       <w:tr>
-        <w:tblPrEx>
-          <w:tblCellMar>
-            <w:top w:w="0" w:type="dxa"/>
-            <w:bottom w:w="0" w:type="dxa"/>
-          </w:tblCellMar>
-        </w:tblPrEx>
         <w:trPr>
           <w:trHeight w:hRule="exact" w:val="40"/>
         </w:trPr>
@@ -5919,12 +5557,6 @@
         </w:tc>
       </w:tr>
       <w:tr>
-        <w:tblPrEx>
-          <w:tblCellMar>
-            <w:top w:w="0" w:type="dxa"/>
-            <w:bottom w:w="0" w:type="dxa"/>
-          </w:tblCellMar>
-        </w:tblPrEx>
         <w:trPr>
           <w:trHeight w:hRule="exact" w:val="240"/>
         </w:trPr>
@@ -6296,12 +5928,6 @@
         </w:tc>
       </w:tr>
       <w:tr>
-        <w:tblPrEx>
-          <w:tblCellMar>
-            <w:top w:w="0" w:type="dxa"/>
-            <w:bottom w:w="0" w:type="dxa"/>
-          </w:tblCellMar>
-        </w:tblPrEx>
         <w:tc>
           <w:tcPr>
             <w:tcW w:w="10798" w:type="dxa"/>
@@ -6328,30 +5954,12 @@
               <w:rPr>
                 <w:rFonts w:ascii="Arial" w:hAnsi="Arial"/>
               </w:rPr>
-              <w:t>*If this project has previously been funded by another agency, please list and furnish information for immediately pr</w:t>
-            </w:r>
-            <w:r>
-              <w:rPr>
-                <w:rFonts w:ascii="Arial" w:hAnsi="Arial"/>
-              </w:rPr>
-              <w:t>e</w:t>
-            </w:r>
-            <w:r>
-              <w:rPr>
-                <w:rFonts w:ascii="Arial" w:hAnsi="Arial"/>
-              </w:rPr>
-              <w:t>ceding funding period.</w:t>
-            </w:r>
-          </w:p>
-        </w:tc>
-      </w:tr>
-      <w:tr>
-        <w:tblPrEx>
-          <w:tblCellMar>
-            <w:top w:w="0" w:type="dxa"/>
-            <w:bottom w:w="0" w:type="dxa"/>
-          </w:tblCellMar>
-        </w:tblPrEx>
+              <w:t>*If this project has previously been funded by another agency, please list and furnish information for immediately preceding funding period.</w:t>
+            </w:r>
+          </w:p>
+        </w:tc>
+      </w:tr>
+      <w:tr>
         <w:tc>
           <w:tcPr>
             <w:tcW w:w="2880" w:type="dxa"/>
@@ -7308,7 +6916,9 @@
   </w:style>
   <w:style w:type="character" w:default="1" w:styleId="DefaultParagraphFont">
     <w:name w:val="Default Paragraph Font"/>
+    <w:uiPriority w:val="1"/>
     <w:semiHidden/>
+    <w:unhideWhenUsed/>
   </w:style>
   <w:style w:type="table" w:default="1" w:styleId="TableNormal">
     <w:name w:val="Normal Table"/>

</xml_diff>